<commit_message>
Ispravke nakon FR procesa Iva
</commit_message>
<xml_diff>
--- a/Faza2/SSU/15.0-Uklanjanje naloga korisnika-admin.docx
+++ b/Faza2/SSU/15.0-Uklanjanje naloga korisnika-admin.docx
@@ -619,7 +619,6 @@
             </w:r>
           </w:hyperlink>
         </w:p>
-        <w:bookmarkStart w:id="0" w:name="_GoBack"/>
         <w:p>
           <w:pPr>
             <w:pStyle w:val="TOC2"/>
@@ -628,114 +627,71 @@
               <w:sz w:val="22"/>
             </w:rPr>
           </w:pPr>
-          <w:r>
-            <w:rPr>
-              <w:rStyle w:val="Hyperlink"/>
-              <w:color w:val="632E62" w:themeColor="text2"/>
-            </w:rPr>
-            <w:fldChar w:fldCharType="begin"/>
-          </w:r>
-          <w:r>
-            <w:rPr>
-              <w:rStyle w:val="Hyperlink"/>
-              <w:color w:val="632E62" w:themeColor="text2"/>
-            </w:rPr>
-            <w:instrText xml:space="preserve"> </w:instrText>
-          </w:r>
-          <w:r>
-            <w:instrText>HYPERLINK \l "_Toc3366627"</w:instrText>
-          </w:r>
-          <w:r>
-            <w:rPr>
-              <w:rStyle w:val="Hyperlink"/>
-              <w:color w:val="632E62" w:themeColor="text2"/>
-            </w:rPr>
-            <w:instrText xml:space="preserve"> </w:instrText>
-          </w:r>
-          <w:r>
-            <w:rPr>
-              <w:rStyle w:val="Hyperlink"/>
-              <w:color w:val="632E62" w:themeColor="text2"/>
-            </w:rPr>
-          </w:r>
-          <w:r>
-            <w:rPr>
-              <w:rStyle w:val="Hyperlink"/>
-              <w:color w:val="632E62" w:themeColor="text2"/>
-            </w:rPr>
-            <w:fldChar w:fldCharType="separate"/>
-          </w:r>
-          <w:r>
-            <w:rPr>
-              <w:rStyle w:val="Hyperlink"/>
-              <w:color w:val="632E62" w:themeColor="text2"/>
-            </w:rPr>
-            <w:t>1.2.</w:t>
-          </w:r>
-          <w:r>
-            <w:rPr>
-              <w:rFonts w:eastAsiaTheme="minorEastAsia"/>
-              <w:sz w:val="22"/>
-            </w:rPr>
-            <w:tab/>
-          </w:r>
-          <w:r>
-            <w:rPr>
-              <w:rStyle w:val="Hyperlink"/>
-              <w:color w:val="632E62" w:themeColor="text2"/>
-            </w:rPr>
-            <w:t>Namena dokumenta i ciljne grupe</w:t>
-          </w:r>
-          <w:r>
-            <w:rPr>
-              <w:webHidden/>
-            </w:rPr>
-            <w:tab/>
-          </w:r>
-          <w:r>
-            <w:rPr>
-              <w:webHidden/>
-            </w:rPr>
-            <w:fldChar w:fldCharType="begin"/>
-          </w:r>
-          <w:r>
-            <w:rPr>
-              <w:webHidden/>
-            </w:rPr>
-            <w:instrText xml:space="preserve"> PAGEREF _Toc3366627 \h </w:instrText>
-          </w:r>
-          <w:r>
-            <w:rPr>
-              <w:webHidden/>
-            </w:rPr>
-          </w:r>
-          <w:r>
-            <w:rPr>
-              <w:webHidden/>
-            </w:rPr>
-            <w:fldChar w:fldCharType="separate"/>
-          </w:r>
-          <w:r>
-            <w:rPr>
-              <w:webHidden/>
-            </w:rPr>
-            <w:t>4</w:t>
-          </w:r>
-          <w:r>
-            <w:rPr>
-              <w:webHidden/>
-            </w:rPr>
-            <w:fldChar w:fldCharType="end"/>
-          </w:r>
-          <w:r>
-            <w:rPr>
-              <w:rStyle w:val="Hyperlink"/>
-              <w:color w:val="632E62" w:themeColor="text2"/>
-            </w:rPr>
-            <w:fldChar w:fldCharType="end"/>
-          </w:r>
+          <w:hyperlink w:anchor="_Toc3366627" w:history="1">
+            <w:r>
+              <w:rPr>
+                <w:rStyle w:val="Hyperlink"/>
+                <w:color w:val="632E62" w:themeColor="text2"/>
+              </w:rPr>
+              <w:t>1.2.</w:t>
+            </w:r>
+            <w:r>
+              <w:rPr>
+                <w:rFonts w:eastAsiaTheme="minorEastAsia"/>
+                <w:sz w:val="22"/>
+              </w:rPr>
+              <w:tab/>
+            </w:r>
+            <w:r>
+              <w:rPr>
+                <w:rStyle w:val="Hyperlink"/>
+                <w:color w:val="632E62" w:themeColor="text2"/>
+              </w:rPr>
+              <w:t>Namena dokumenta i ciljne grupe</w:t>
+            </w:r>
+            <w:r>
+              <w:rPr>
+                <w:webHidden/>
+              </w:rPr>
+              <w:tab/>
+            </w:r>
+            <w:r>
+              <w:rPr>
+                <w:webHidden/>
+              </w:rPr>
+              <w:fldChar w:fldCharType="begin"/>
+            </w:r>
+            <w:r>
+              <w:rPr>
+                <w:webHidden/>
+              </w:rPr>
+              <w:instrText xml:space="preserve"> PAGEREF _Toc3366627 \h </w:instrText>
+            </w:r>
+            <w:r>
+              <w:rPr>
+                <w:webHidden/>
+              </w:rPr>
+            </w:r>
+            <w:r>
+              <w:rPr>
+                <w:webHidden/>
+              </w:rPr>
+              <w:fldChar w:fldCharType="separate"/>
+            </w:r>
+            <w:r>
+              <w:rPr>
+                <w:webHidden/>
+              </w:rPr>
+              <w:t>4</w:t>
+            </w:r>
+            <w:r>
+              <w:rPr>
+                <w:webHidden/>
+              </w:rPr>
+              <w:fldChar w:fldCharType="end"/>
+            </w:r>
+          </w:hyperlink>
         </w:p>
-        <w:bookmarkEnd w:id="0"/>
         <w:p>
           <w:pPr>
             <w:pStyle w:val="TOC2"/>
@@ -744,112 +700,70 @@
               <w:sz w:val="22"/>
             </w:rPr>
           </w:pPr>
-          <w:r>
-            <w:rPr>
-              <w:rStyle w:val="Hyperlink"/>
-              <w:color w:val="632E62" w:themeColor="text2"/>
-            </w:rPr>
-            <w:fldChar w:fldCharType="begin"/>
-          </w:r>
-          <w:r>
-            <w:rPr>
-              <w:rStyle w:val="Hyperlink"/>
-              <w:color w:val="632E62" w:themeColor="text2"/>
-            </w:rPr>
-            <w:instrText xml:space="preserve"> </w:instrText>
-          </w:r>
-          <w:r>
-            <w:instrText>HYPERLINK \l "_Toc3366628"</w:instrText>
-          </w:r>
-          <w:r>
-            <w:rPr>
-              <w:rStyle w:val="Hyperlink"/>
-              <w:color w:val="632E62" w:themeColor="text2"/>
-            </w:rPr>
-            <w:instrText xml:space="preserve"> </w:instrText>
-          </w:r>
-          <w:r>
-            <w:rPr>
-              <w:rStyle w:val="Hyperlink"/>
-              <w:color w:val="632E62" w:themeColor="text2"/>
-            </w:rPr>
-          </w:r>
-          <w:r>
-            <w:rPr>
-              <w:rStyle w:val="Hyperlink"/>
-              <w:color w:val="632E62" w:themeColor="text2"/>
-            </w:rPr>
-            <w:fldChar w:fldCharType="separate"/>
-          </w:r>
-          <w:r>
-            <w:rPr>
-              <w:rStyle w:val="Hyperlink"/>
-              <w:color w:val="632E62" w:themeColor="text2"/>
-            </w:rPr>
-            <w:t>1.3.</w:t>
-          </w:r>
-          <w:r>
-            <w:rPr>
-              <w:rFonts w:eastAsiaTheme="minorEastAsia"/>
-              <w:sz w:val="22"/>
-            </w:rPr>
-            <w:tab/>
-          </w:r>
-          <w:r>
-            <w:rPr>
-              <w:rStyle w:val="Hyperlink"/>
-              <w:color w:val="632E62" w:themeColor="text2"/>
-            </w:rPr>
-            <w:t>Otvorena pitanja</w:t>
-          </w:r>
-          <w:r>
-            <w:rPr>
-              <w:webHidden/>
-            </w:rPr>
-            <w:tab/>
-          </w:r>
-          <w:r>
-            <w:rPr>
-              <w:webHidden/>
-            </w:rPr>
-            <w:fldChar w:fldCharType="begin"/>
-          </w:r>
-          <w:r>
-            <w:rPr>
-              <w:webHidden/>
-            </w:rPr>
-            <w:instrText xml:space="preserve"> PAGEREF _Toc3366628 \h </w:instrText>
-          </w:r>
-          <w:r>
-            <w:rPr>
-              <w:webHidden/>
-            </w:rPr>
-          </w:r>
-          <w:r>
-            <w:rPr>
-              <w:webHidden/>
-            </w:rPr>
-            <w:fldChar w:fldCharType="separate"/>
-          </w:r>
-          <w:r>
-            <w:rPr>
-              <w:webHidden/>
-            </w:rPr>
-            <w:t>4</w:t>
-          </w:r>
-          <w:r>
-            <w:rPr>
-              <w:webHidden/>
-            </w:rPr>
-            <w:fldChar w:fldCharType="end"/>
-          </w:r>
-          <w:r>
-            <w:rPr>
-              <w:rStyle w:val="Hyperlink"/>
-              <w:color w:val="632E62" w:themeColor="text2"/>
-            </w:rPr>
-            <w:fldChar w:fldCharType="end"/>
-          </w:r>
+          <w:hyperlink w:anchor="_Toc3366628" w:history="1">
+            <w:r>
+              <w:rPr>
+                <w:rStyle w:val="Hyperlink"/>
+                <w:color w:val="632E62" w:themeColor="text2"/>
+              </w:rPr>
+              <w:t>1.3.</w:t>
+            </w:r>
+            <w:r>
+              <w:rPr>
+                <w:rFonts w:eastAsiaTheme="minorEastAsia"/>
+                <w:sz w:val="22"/>
+              </w:rPr>
+              <w:tab/>
+            </w:r>
+            <w:r>
+              <w:rPr>
+                <w:rStyle w:val="Hyperlink"/>
+                <w:color w:val="632E62" w:themeColor="text2"/>
+              </w:rPr>
+              <w:t>Otvorena pitanja</w:t>
+            </w:r>
+            <w:r>
+              <w:rPr>
+                <w:webHidden/>
+              </w:rPr>
+              <w:tab/>
+            </w:r>
+            <w:r>
+              <w:rPr>
+                <w:webHidden/>
+              </w:rPr>
+              <w:fldChar w:fldCharType="begin"/>
+            </w:r>
+            <w:r>
+              <w:rPr>
+                <w:webHidden/>
+              </w:rPr>
+              <w:instrText xml:space="preserve"> PAGEREF _Toc3366628 \h </w:instrText>
+            </w:r>
+            <w:r>
+              <w:rPr>
+                <w:webHidden/>
+              </w:rPr>
+            </w:r>
+            <w:r>
+              <w:rPr>
+                <w:webHidden/>
+              </w:rPr>
+              <w:fldChar w:fldCharType="separate"/>
+            </w:r>
+            <w:r>
+              <w:rPr>
+                <w:webHidden/>
+              </w:rPr>
+              <w:t>4</w:t>
+            </w:r>
+            <w:r>
+              <w:rPr>
+                <w:webHidden/>
+              </w:rPr>
+              <w:fldChar w:fldCharType="end"/>
+            </w:r>
+          </w:hyperlink>
         </w:p>
         <w:p>
           <w:pPr>
@@ -2245,7 +2159,7 @@
           <w:rFonts w:ascii="Arial" w:hAnsi="Arial" w:cs="Arial"/>
         </w:rPr>
       </w:pPr>
-      <w:bookmarkStart w:id="1" w:name="_Toc3366625"/>
+      <w:bookmarkStart w:id="0" w:name="_Toc3366625"/>
       <w:r>
         <w:rPr>
           <w:rFonts w:ascii="Arial" w:hAnsi="Arial" w:cs="Arial"/>
@@ -2253,7 +2167,7 @@
         <w:lastRenderedPageBreak/>
         <w:t>Uvod</w:t>
       </w:r>
-      <w:bookmarkEnd w:id="1"/>
+      <w:bookmarkEnd w:id="0"/>
     </w:p>
     <w:p>
       <w:pPr>
@@ -2278,14 +2192,14 @@
           <w:rFonts w:ascii="Arial" w:hAnsi="Arial" w:cs="Arial"/>
         </w:rPr>
       </w:pPr>
-      <w:bookmarkStart w:id="2" w:name="_Toc3366626"/>
+      <w:bookmarkStart w:id="1" w:name="_Toc3366626"/>
       <w:r>
         <w:rPr>
           <w:rFonts w:ascii="Arial" w:hAnsi="Arial" w:cs="Arial"/>
         </w:rPr>
         <w:t>Rezime</w:t>
       </w:r>
-      <w:bookmarkEnd w:id="2"/>
+      <w:bookmarkEnd w:id="1"/>
     </w:p>
     <w:p>
       <w:pPr>
@@ -2352,14 +2266,14 @@
           <w:rFonts w:ascii="Arial" w:hAnsi="Arial" w:cs="Arial"/>
         </w:rPr>
       </w:pPr>
-      <w:bookmarkStart w:id="3" w:name="_Toc3366627"/>
+      <w:bookmarkStart w:id="2" w:name="_Toc3366627"/>
       <w:r>
         <w:rPr>
           <w:rFonts w:ascii="Arial" w:hAnsi="Arial" w:cs="Arial"/>
         </w:rPr>
         <w:t>Namena dokumenta i ciljne grupe</w:t>
       </w:r>
-      <w:bookmarkEnd w:id="3"/>
+      <w:bookmarkEnd w:id="2"/>
     </w:p>
     <w:p>
       <w:pPr>
@@ -2409,14 +2323,14 @@
           <w:rFonts w:ascii="Arial" w:hAnsi="Arial" w:cs="Arial"/>
         </w:rPr>
       </w:pPr>
-      <w:bookmarkStart w:id="4" w:name="_Toc3366628"/>
+      <w:bookmarkStart w:id="3" w:name="_Toc3366628"/>
       <w:r>
         <w:rPr>
           <w:rFonts w:ascii="Arial" w:hAnsi="Arial" w:cs="Arial"/>
         </w:rPr>
         <w:t>Otvorena pitanja</w:t>
       </w:r>
-      <w:bookmarkEnd w:id="4"/>
+      <w:bookmarkEnd w:id="3"/>
     </w:p>
     <w:p>
       <w:pPr>
@@ -2722,7 +2636,7 @@
           <w:szCs w:val="24"/>
         </w:rPr>
       </w:pPr>
-      <w:bookmarkStart w:id="5" w:name="_Toc511231708"/>
+      <w:bookmarkStart w:id="4" w:name="_Toc511231708"/>
     </w:p>
     <w:p>
       <w:pPr>
@@ -2746,7 +2660,7 @@
         </w:rPr>
         <w:t xml:space="preserve"> </w:t>
       </w:r>
-      <w:bookmarkStart w:id="6" w:name="_Toc3366629"/>
+      <w:bookmarkStart w:id="5" w:name="_Toc3366629"/>
       <w:r>
         <w:rPr>
           <w:rFonts w:ascii="Arial" w:hAnsi="Arial" w:cs="Arial"/>
@@ -2763,8 +2677,8 @@
         </w:rPr>
         <w:t>registracije korisnika</w:t>
       </w:r>
+      <w:bookmarkEnd w:id="4"/>
       <w:bookmarkEnd w:id="5"/>
-      <w:bookmarkEnd w:id="6"/>
     </w:p>
     <w:p>
       <w:pPr>
@@ -2782,8 +2696,8 @@
           <w:szCs w:val="32"/>
         </w:rPr>
       </w:pPr>
-      <w:bookmarkStart w:id="7" w:name="_Toc511231709"/>
-      <w:bookmarkStart w:id="8" w:name="_Toc3366630"/>
+      <w:bookmarkStart w:id="6" w:name="_Toc511231709"/>
+      <w:bookmarkStart w:id="7" w:name="_Toc3366630"/>
       <w:r>
         <w:rPr>
           <w:rFonts w:ascii="Arial" w:hAnsi="Arial" w:cs="Arial"/>
@@ -2791,8 +2705,8 @@
         </w:rPr>
         <w:t>2.1  Kratak opis</w:t>
       </w:r>
+      <w:bookmarkEnd w:id="6"/>
       <w:bookmarkEnd w:id="7"/>
-      <w:bookmarkEnd w:id="8"/>
     </w:p>
     <w:p/>
     <w:p>
@@ -2880,8 +2794,8 @@
           <w:szCs w:val="32"/>
         </w:rPr>
       </w:pPr>
-      <w:bookmarkStart w:id="9" w:name="_Toc511231710"/>
-      <w:bookmarkStart w:id="10" w:name="_Toc3366631"/>
+      <w:bookmarkStart w:id="8" w:name="_Toc511231710"/>
+      <w:bookmarkStart w:id="9" w:name="_Toc3366631"/>
       <w:r>
         <w:rPr>
           <w:rFonts w:ascii="Arial" w:hAnsi="Arial" w:cs="Arial"/>
@@ -2890,8 +2804,8 @@
         <w:lastRenderedPageBreak/>
         <w:t>2.2 Tok događaja</w:t>
       </w:r>
+      <w:bookmarkEnd w:id="8"/>
       <w:bookmarkEnd w:id="9"/>
-      <w:bookmarkEnd w:id="10"/>
     </w:p>
     <w:p/>
     <w:p>
@@ -2902,8 +2816,8 @@
           <w:color w:val="632E62" w:themeColor="text2"/>
         </w:rPr>
       </w:pPr>
-      <w:bookmarkStart w:id="11" w:name="_Toc511231711"/>
-      <w:bookmarkStart w:id="12" w:name="_Toc3366632"/>
+      <w:bookmarkStart w:id="10" w:name="_Toc511231711"/>
+      <w:bookmarkStart w:id="11" w:name="_Toc3366632"/>
       <w:r>
         <w:rPr>
           <w:rFonts w:ascii="Arial" w:hAnsi="Arial" w:cs="Arial"/>
@@ -2911,7 +2825,7 @@
         </w:rPr>
         <w:t xml:space="preserve">2.2.1  </w:t>
       </w:r>
-      <w:bookmarkEnd w:id="11"/>
+      <w:bookmarkEnd w:id="10"/>
       <w:r>
         <w:rPr>
           <w:rFonts w:ascii="Arial" w:hAnsi="Arial" w:cs="Arial"/>
@@ -2919,7 +2833,7 @@
         </w:rPr>
         <w:t>Administrator želi da obriše jedan ili više korisničkih naloga</w:t>
       </w:r>
-      <w:bookmarkEnd w:id="12"/>
+      <w:bookmarkEnd w:id="11"/>
     </w:p>
     <w:p/>
     <w:p>
@@ -3186,22 +3100,22 @@
           <w:rFonts w:ascii="Arial" w:hAnsi="Arial" w:cs="Arial"/>
         </w:rPr>
       </w:pPr>
-      <w:bookmarkStart w:id="13" w:name="_Toc511231712"/>
-      <w:bookmarkStart w:id="14" w:name="_Toc3366633"/>
+      <w:bookmarkStart w:id="12" w:name="_Toc511231712"/>
+      <w:bookmarkStart w:id="13" w:name="_Toc3366633"/>
       <w:r>
         <w:rPr>
           <w:rFonts w:ascii="Arial" w:hAnsi="Arial" w:cs="Arial"/>
         </w:rPr>
         <w:t>Alternativni tokov</w:t>
       </w:r>
-      <w:bookmarkEnd w:id="13"/>
+      <w:bookmarkEnd w:id="12"/>
       <w:r>
         <w:rPr>
           <w:rFonts w:ascii="Arial" w:hAnsi="Arial" w:cs="Arial"/>
         </w:rPr>
         <w:t>i</w:t>
       </w:r>
-      <w:bookmarkEnd w:id="14"/>
+      <w:bookmarkEnd w:id="13"/>
     </w:p>
     <w:p>
       <w:pPr>
@@ -3211,7 +3125,7 @@
           <w:szCs w:val="24"/>
         </w:rPr>
       </w:pPr>
-      <w:bookmarkStart w:id="15" w:name="_Toc511231719"/>
+      <w:bookmarkStart w:id="14" w:name="_Toc511231719"/>
       <w:r>
         <w:rPr>
           <w:rFonts w:ascii="Arial" w:hAnsi="Arial" w:cs="Arial"/>
@@ -3229,7 +3143,7 @@
           <w:szCs w:val="32"/>
         </w:rPr>
       </w:pPr>
-      <w:bookmarkStart w:id="16" w:name="_Toc3366634"/>
+      <w:bookmarkStart w:id="15" w:name="_Toc3366634"/>
       <w:r>
         <w:rPr>
           <w:rFonts w:ascii="Arial" w:hAnsi="Arial" w:cs="Arial"/>
@@ -3237,8 +3151,8 @@
         </w:rPr>
         <w:t>2.4 Posebni zahtevi</w:t>
       </w:r>
+      <w:bookmarkEnd w:id="14"/>
       <w:bookmarkEnd w:id="15"/>
-      <w:bookmarkEnd w:id="16"/>
     </w:p>
     <w:p>
       <w:pPr>
@@ -3265,8 +3179,8 @@
           <w:szCs w:val="32"/>
         </w:rPr>
       </w:pPr>
-      <w:bookmarkStart w:id="17" w:name="_Toc511231720"/>
-      <w:bookmarkStart w:id="18" w:name="_Toc3366635"/>
+      <w:bookmarkStart w:id="16" w:name="_Toc511231720"/>
+      <w:bookmarkStart w:id="17" w:name="_Toc3366635"/>
       <w:r>
         <w:rPr>
           <w:rFonts w:ascii="Arial" w:hAnsi="Arial" w:cs="Arial"/>
@@ -3274,8 +3188,8 @@
         </w:rPr>
         <w:t>2.5  Preduslovi</w:t>
       </w:r>
+      <w:bookmarkEnd w:id="16"/>
       <w:bookmarkEnd w:id="17"/>
-      <w:bookmarkEnd w:id="18"/>
     </w:p>
     <w:p>
       <w:pPr>
@@ -3319,8 +3233,8 @@
           <w:szCs w:val="32"/>
         </w:rPr>
       </w:pPr>
-      <w:bookmarkStart w:id="19" w:name="_Toc511231721"/>
-      <w:bookmarkStart w:id="20" w:name="_Toc3366636"/>
+      <w:bookmarkStart w:id="18" w:name="_Toc511231721"/>
+      <w:bookmarkStart w:id="19" w:name="_Toc3366636"/>
       <w:r>
         <w:rPr>
           <w:rFonts w:ascii="Arial" w:hAnsi="Arial" w:cs="Arial"/>
@@ -3329,24 +3243,59 @@
         </w:rPr>
         <w:t>2.6  Posledice</w:t>
       </w:r>
+      <w:bookmarkEnd w:id="18"/>
       <w:bookmarkEnd w:id="19"/>
+    </w:p>
+    <w:p>
+      <w:pPr>
+        <w:rPr>
+          <w:rFonts w:ascii="Arial" w:hAnsi="Arial" w:cs="Arial"/>
+          <w:color w:val="632E62" w:themeColor="text2"/>
+          <w:szCs w:val="24"/>
+        </w:rPr>
+      </w:pPr>
+      <w:r>
+        <w:rPr>
+          <w:rFonts w:ascii="Arial" w:hAnsi="Arial" w:cs="Arial"/>
+          <w:color w:val="632E62" w:themeColor="text2"/>
+          <w:szCs w:val="24"/>
+        </w:rPr>
+        <w:t>Administrator je uklonio problematičnog korisnika</w:t>
+      </w:r>
+      <w:r>
+        <w:rPr>
+          <w:rFonts w:ascii="Arial" w:hAnsi="Arial" w:cs="Arial"/>
+          <w:color w:val="632E62" w:themeColor="text2"/>
+          <w:szCs w:val="24"/>
+        </w:rPr>
+        <w:t xml:space="preserve"> i nalog</w:t>
+      </w:r>
+      <w:r>
+        <w:rPr>
+          <w:rFonts w:ascii="Arial" w:hAnsi="Arial" w:cs="Arial"/>
+          <w:color w:val="632E62" w:themeColor="text2"/>
+          <w:szCs w:val="24"/>
+        </w:rPr>
+        <w:t xml:space="preserve"> </w:t>
+      </w:r>
+      <w:bookmarkStart w:id="20" w:name="_GoBack"/>
       <w:bookmarkEnd w:id="20"/>
-    </w:p>
-    <w:p>
-      <w:pPr>
+      <w:r>
         <w:rPr>
           <w:rFonts w:ascii="Arial" w:hAnsi="Arial" w:cs="Arial"/>
           <w:color w:val="632E62" w:themeColor="text2"/>
           <w:szCs w:val="24"/>
         </w:rPr>
-      </w:pPr>
+        <w:t>tog korisnika vi</w:t>
+      </w:r>
       <w:r>
         <w:rPr>
           <w:rFonts w:ascii="Arial" w:hAnsi="Arial" w:cs="Arial"/>
           <w:color w:val="632E62" w:themeColor="text2"/>
           <w:szCs w:val="24"/>
-        </w:rPr>
-        <w:t>Administrator je uklonio problematičnog korisnika</w:t>
+          <w:lang w:val="sr-Latn-RS"/>
+        </w:rPr>
+        <w:t>še ne postoji u bazi</w:t>
       </w:r>
       <w:r>
         <w:rPr>
@@ -3439,7 +3388,7 @@
           <w:rPr>
             <w:noProof/>
           </w:rPr>
-          <w:t>2</w:t>
+          <w:t>5</w:t>
         </w:r>
         <w:r>
           <w:rPr>
@@ -9079,7 +9028,7 @@
 </file>
 
 <file path=customXml/itemProps1.xml><?xml version="1.0" encoding="utf-8"?>
-<ds:datastoreItem xmlns:ds="http://schemas.openxmlformats.org/officeDocument/2006/customXml" ds:itemID="{B1415382-AE5B-4DC4-ABB7-4F719E356B3D}">
+<ds:datastoreItem xmlns:ds="http://schemas.openxmlformats.org/officeDocument/2006/customXml" ds:itemID="{675FB7FC-0964-449D-A340-6A9283E3DC5C}">
   <ds:schemaRefs>
     <ds:schemaRef ds:uri="http://schemas.openxmlformats.org/officeDocument/2006/bibliography"/>
   </ds:schemaRefs>

</xml_diff>